<commit_message>
Project Specifiaction, Evaluation, Resources Completed
</commit_message>
<xml_diff>
--- a/Initial Project Planning/InitialProjectPlanning_SandeshPaudel_77297958.docx
+++ b/Initial Project Planning/InitialProjectPlanning_SandeshPaudel_77297958.docx
@@ -5,7 +5,12 @@
     <w:sdt>
       <w:sdtPr>
         <w:rPr>
+          <w:rFonts w:eastAsiaTheme="minorHAnsi"/>
           <w:color w:val="C00000"/>
+          <w:kern w:val="2"/>
+          <w:szCs w:val="20"/>
+          <w:lang w:bidi="sd-Deva-IN"/>
+          <w14:ligatures w14:val="standardContextual"/>
         </w:rPr>
         <w:id w:val="1575706846"/>
         <w:docPartObj>
@@ -13,15 +18,6 @@
           <w:docPartUnique/>
         </w:docPartObj>
       </w:sdtPr>
-      <w:sdtEndPr>
-        <w:rPr>
-          <w:rFonts w:eastAsiaTheme="minorHAnsi"/>
-          <w:kern w:val="2"/>
-          <w:szCs w:val="20"/>
-          <w:lang w:bidi="sd-Deva-IN"/>
-          <w14:ligatures w14:val="standardContextual"/>
-        </w:rPr>
-      </w:sdtEndPr>
       <w:sdtContent>
         <w:p>
           <w:pPr>
@@ -3870,13 +3866,13 @@
               <w:noProof/>
             </w:rPr>
             <w:drawing>
-              <wp:anchor distT="0" distB="0" distL="114300" distR="114300" simplePos="0" relativeHeight="251663360" behindDoc="0" locked="0" layoutInCell="1" allowOverlap="1" wp14:anchorId="290B3792" wp14:editId="2E2C32E2">
+              <wp:anchor distT="0" distB="0" distL="114300" distR="114300" simplePos="0" relativeHeight="251663360" behindDoc="0" locked="0" layoutInCell="1" allowOverlap="1" wp14:anchorId="290B3792" wp14:editId="0E3BB8C0">
                 <wp:simplePos x="0" y="0"/>
                 <wp:positionH relativeFrom="column">
-                  <wp:posOffset>4497493</wp:posOffset>
+                  <wp:posOffset>4074160</wp:posOffset>
                 </wp:positionH>
                 <wp:positionV relativeFrom="paragraph">
-                  <wp:posOffset>3316182</wp:posOffset>
+                  <wp:posOffset>3315970</wp:posOffset>
                 </wp:positionV>
                 <wp:extent cx="1203960" cy="1203960"/>
                 <wp:effectExtent l="0" t="0" r="0" b="0"/>
@@ -3935,23 +3931,20 @@
           <w:r>
             <w:rPr>
               <w:noProof/>
-              <w:color w:val="404040" w:themeColor="text1" w:themeTint="BF"/>
-              <w:sz w:val="36"/>
-              <w:szCs w:val="36"/>
             </w:rPr>
             <w:drawing>
-              <wp:anchor distT="0" distB="0" distL="114300" distR="114300" simplePos="0" relativeHeight="251662336" behindDoc="0" locked="0" layoutInCell="1" allowOverlap="1" wp14:anchorId="359FEFF6" wp14:editId="77B97781">
+              <wp:anchor distT="0" distB="0" distL="114300" distR="114300" simplePos="0" relativeHeight="251664384" behindDoc="0" locked="0" layoutInCell="1" allowOverlap="1" wp14:anchorId="259B4CBB" wp14:editId="666B1789">
                 <wp:simplePos x="0" y="0"/>
-                <wp:positionH relativeFrom="column">
-                  <wp:posOffset>2616200</wp:posOffset>
+                <wp:positionH relativeFrom="margin">
+                  <wp:posOffset>2438400</wp:posOffset>
                 </wp:positionH>
                 <wp:positionV relativeFrom="paragraph">
-                  <wp:posOffset>3311101</wp:posOffset>
+                  <wp:posOffset>3202305</wp:posOffset>
                 </wp:positionV>
-                <wp:extent cx="1638300" cy="1215356"/>
+                <wp:extent cx="1417320" cy="1417320"/>
                 <wp:effectExtent l="0" t="0" r="0" b="0"/>
                 <wp:wrapSquare wrapText="bothSides"/>
-                <wp:docPr id="595285021" name="Picture 1" descr="A blue sign with red and blue text&#10;&#10;Description automatically generated"/>
+                <wp:docPr id="699829842" name="Picture 1" descr="British Education Group is Continuing to Expand"/>
                 <wp:cNvGraphicFramePr>
                   <a:graphicFrameLocks xmlns:a="http://schemas.openxmlformats.org/drawingml/2006/main" noChangeAspect="1"/>
                 </wp:cNvGraphicFramePr>
@@ -3959,29 +3952,36 @@
                   <a:graphicData uri="http://schemas.openxmlformats.org/drawingml/2006/picture">
                     <pic:pic xmlns:pic="http://schemas.openxmlformats.org/drawingml/2006/picture">
                       <pic:nvPicPr>
-                        <pic:cNvPr id="595285021" name="Picture 1" descr="A blue sign with red and blue text&#10;&#10;Description automatically generated"/>
-                        <pic:cNvPicPr/>
+                        <pic:cNvPr id="0" name="Picture 2" descr="British Education Group is Continuing to Expand"/>
+                        <pic:cNvPicPr>
+                          <a:picLocks noChangeAspect="1" noChangeArrowheads="1"/>
+                        </pic:cNvPicPr>
                       </pic:nvPicPr>
                       <pic:blipFill>
-                        <a:blip r:embed="rId8">
+                        <a:blip r:embed="rId8" cstate="print">
                           <a:extLst>
                             <a:ext uri="{28A0092B-C50C-407E-A947-70E740481C1C}">
                               <a14:useLocalDpi xmlns:a14="http://schemas.microsoft.com/office/drawing/2010/main" val="0"/>
                             </a:ext>
                           </a:extLst>
                         </a:blip>
+                        <a:srcRect/>
                         <a:stretch>
                           <a:fillRect/>
                         </a:stretch>
                       </pic:blipFill>
-                      <pic:spPr>
+                      <pic:spPr bwMode="auto">
                         <a:xfrm>
                           <a:off x="0" y="0"/>
-                          <a:ext cx="1638300" cy="1215356"/>
+                          <a:ext cx="1417320" cy="1417320"/>
                         </a:xfrm>
                         <a:prstGeom prst="rect">
                           <a:avLst/>
                         </a:prstGeom>
+                        <a:noFill/>
+                        <a:ln>
+                          <a:noFill/>
+                        </a:ln>
                       </pic:spPr>
                     </pic:pic>
                   </a:graphicData>
@@ -4003,7 +4003,7 @@
             <mc:AlternateContent>
               <mc:Choice Requires="wps">
                 <w:drawing>
-                  <wp:anchor distT="0" distB="0" distL="114300" distR="114300" simplePos="0" relativeHeight="251661312" behindDoc="0" locked="0" layoutInCell="1" allowOverlap="1" wp14:anchorId="53F3DDD9" wp14:editId="04FD62B1">
+                  <wp:anchor distT="0" distB="0" distL="114300" distR="114300" simplePos="0" relativeHeight="251661312" behindDoc="0" locked="0" layoutInCell="1" allowOverlap="1" wp14:anchorId="53F3DDD9" wp14:editId="1279F148">
                     <wp:simplePos x="0" y="0"/>
                     <wp:positionH relativeFrom="page">
                       <wp:posOffset>3302000</wp:posOffset>
@@ -4383,21 +4383,7 @@
           <w:sz w:val="24"/>
           <w:szCs w:val="22"/>
         </w:rPr>
-        <w:t>The aim of "Senior</w:t>
-      </w:r>
-      <w:r>
-        <w:rPr>
-          <w:sz w:val="24"/>
-          <w:szCs w:val="22"/>
-        </w:rPr>
-        <w:t>-</w:t>
-      </w:r>
-      <w:r>
-        <w:rPr>
-          <w:sz w:val="24"/>
-          <w:szCs w:val="22"/>
-        </w:rPr>
-        <w:t xml:space="preserve">Shield" is to develop a next-generation healthcare </w:t>
+        <w:t xml:space="preserve">The aim of "Senior-Shield" is to develop a next-generation healthcare </w:t>
       </w:r>
       <w:r>
         <w:rPr>
@@ -4692,14 +4678,7 @@
           <w:sz w:val="24"/>
           <w:szCs w:val="22"/>
         </w:rPr>
-        <w:t xml:space="preserve">keeping everything safe and easy for older </w:t>
-      </w:r>
-      <w:r>
-        <w:rPr>
-          <w:sz w:val="24"/>
-          <w:szCs w:val="22"/>
-        </w:rPr>
-        <w:t>folks.</w:t>
+        <w:t>keeping everything safe and easy for older folks.</w:t>
       </w:r>
     </w:p>
     <w:p>
@@ -5381,6 +5360,7 @@
       <w:tr>
         <w:trPr>
           <w:cnfStyle w:val="100000000000" w:firstRow="1" w:lastRow="0" w:firstColumn="0" w:lastColumn="0" w:oddVBand="0" w:evenVBand="0" w:oddHBand="0" w:evenHBand="0" w:firstRowFirstColumn="0" w:firstRowLastColumn="0" w:lastRowFirstColumn="0" w:lastRowLastColumn="0"/>
+          <w:trHeight w:val="692"/>
         </w:trPr>
         <w:tc>
           <w:tcPr>
@@ -5444,6 +5424,13 @@
                 <w:szCs w:val="22"/>
               </w:rPr>
             </w:pPr>
+            <w:r>
+              <w:rPr>
+                <w:sz w:val="24"/>
+                <w:szCs w:val="22"/>
+              </w:rPr>
+              <w:t>Security Measures with Data Encryption</w:t>
+            </w:r>
           </w:p>
         </w:tc>
         <w:tc>
@@ -5459,6 +5446,13 @@
                 <w:szCs w:val="22"/>
               </w:rPr>
             </w:pPr>
+            <w:r>
+              <w:rPr>
+                <w:sz w:val="24"/>
+                <w:szCs w:val="22"/>
+              </w:rPr>
+              <w:t>M</w:t>
+            </w:r>
           </w:p>
         </w:tc>
       </w:tr>
@@ -5476,6 +5470,13 @@
                 <w:szCs w:val="22"/>
               </w:rPr>
             </w:pPr>
+            <w:r>
+              <w:rPr>
+                <w:sz w:val="24"/>
+                <w:szCs w:val="22"/>
+              </w:rPr>
+              <w:t>Easy To Use for Seniors and Understandable</w:t>
+            </w:r>
           </w:p>
         </w:tc>
         <w:tc>
@@ -5491,6 +5492,13 @@
                 <w:szCs w:val="22"/>
               </w:rPr>
             </w:pPr>
+            <w:r>
+              <w:rPr>
+                <w:sz w:val="24"/>
+                <w:szCs w:val="22"/>
+              </w:rPr>
+              <w:t>M</w:t>
+            </w:r>
           </w:p>
         </w:tc>
       </w:tr>
@@ -5511,6 +5519,13 @@
                 <w:szCs w:val="22"/>
               </w:rPr>
             </w:pPr>
+            <w:r>
+              <w:rPr>
+                <w:sz w:val="24"/>
+                <w:szCs w:val="22"/>
+              </w:rPr>
+              <w:t>Smooth Working with Traffic Handling</w:t>
+            </w:r>
           </w:p>
         </w:tc>
         <w:tc>
@@ -5526,6 +5541,13 @@
                 <w:szCs w:val="22"/>
               </w:rPr>
             </w:pPr>
+            <w:r>
+              <w:rPr>
+                <w:sz w:val="24"/>
+                <w:szCs w:val="22"/>
+              </w:rPr>
+              <w:t>M</w:t>
+            </w:r>
           </w:p>
         </w:tc>
       </w:tr>
@@ -5543,6 +5565,13 @@
                 <w:szCs w:val="22"/>
               </w:rPr>
             </w:pPr>
+            <w:r>
+              <w:rPr>
+                <w:sz w:val="24"/>
+                <w:szCs w:val="22"/>
+              </w:rPr>
+              <w:t>Compatibility With Multiple Devices</w:t>
+            </w:r>
           </w:p>
         </w:tc>
         <w:tc>
@@ -5558,6 +5587,13 @@
                 <w:szCs w:val="22"/>
               </w:rPr>
             </w:pPr>
+            <w:r>
+              <w:rPr>
+                <w:sz w:val="24"/>
+                <w:szCs w:val="22"/>
+              </w:rPr>
+              <w:t>S</w:t>
+            </w:r>
           </w:p>
         </w:tc>
       </w:tr>
@@ -5578,6 +5614,13 @@
                 <w:szCs w:val="22"/>
               </w:rPr>
             </w:pPr>
+            <w:r>
+              <w:rPr>
+                <w:sz w:val="24"/>
+                <w:szCs w:val="22"/>
+              </w:rPr>
+              <w:t>Continuous Improvement with Feedback and new technology</w:t>
+            </w:r>
           </w:p>
         </w:tc>
         <w:tc>
@@ -5593,6 +5636,13 @@
                 <w:szCs w:val="22"/>
               </w:rPr>
             </w:pPr>
+            <w:r>
+              <w:rPr>
+                <w:sz w:val="24"/>
+                <w:szCs w:val="22"/>
+              </w:rPr>
+              <w:t>S</w:t>
+            </w:r>
           </w:p>
         </w:tc>
       </w:tr>
@@ -5610,6 +5660,13 @@
                 <w:szCs w:val="22"/>
               </w:rPr>
             </w:pPr>
+            <w:r>
+              <w:rPr>
+                <w:sz w:val="24"/>
+                <w:szCs w:val="22"/>
+              </w:rPr>
+              <w:t>Offline Capability</w:t>
+            </w:r>
           </w:p>
         </w:tc>
         <w:tc>
@@ -5625,6 +5682,13 @@
                 <w:szCs w:val="22"/>
               </w:rPr>
             </w:pPr>
+            <w:r>
+              <w:rPr>
+                <w:sz w:val="24"/>
+                <w:szCs w:val="22"/>
+              </w:rPr>
+              <w:t>C</w:t>
+            </w:r>
           </w:p>
         </w:tc>
       </w:tr>
@@ -5645,6 +5709,13 @@
                 <w:szCs w:val="22"/>
               </w:rPr>
             </w:pPr>
+            <w:r>
+              <w:rPr>
+                <w:sz w:val="24"/>
+                <w:szCs w:val="22"/>
+              </w:rPr>
+              <w:t>Aesthetic Appealing</w:t>
+            </w:r>
           </w:p>
         </w:tc>
         <w:tc>
@@ -5660,6 +5731,13 @@
                 <w:szCs w:val="22"/>
               </w:rPr>
             </w:pPr>
+            <w:r>
+              <w:rPr>
+                <w:sz w:val="24"/>
+                <w:szCs w:val="22"/>
+              </w:rPr>
+              <w:t>C</w:t>
+            </w:r>
           </w:p>
         </w:tc>
       </w:tr>
@@ -5727,7 +5805,7 @@
         <v:path o:extrusionok="f" gradientshapeok="t" o:connecttype="rect"/>
         <o:lock v:ext="edit" aspectratio="t"/>
       </v:shapetype>
-      <v:shape id="_x0000_i1184" type="#_x0000_t75" style="width:11.25pt;height:11.25pt" o:bullet="t">
+      <v:shape id="_x0000_i1039" type="#_x0000_t75" style="width:11.25pt;height:11.25pt" o:bullet="t">
         <v:imagedata r:id="rId1" o:title="msoB4FA"/>
       </v:shape>
     </w:pict>

</xml_diff>